<commit_message>
Scaled scrum and testing
</commit_message>
<xml_diff>
--- a/Day4/Notes.docx
+++ b/Day4/Notes.docx
@@ -535,30 +535,288 @@
     </w:p>
     <w:p>
       <w:pPr>
-        <w:spacing w:after="0" w:line="240" w:lineRule="auto"/>
-      </w:pPr>
-      <w:r>
-        <w:t>1) What are the three reasons that Agile will succeed or has succeeded at your organization?</w:t>
-      </w:r>
-    </w:p>
-    <w:p>
-      <w:pPr>
-        <w:spacing w:after="0" w:line="240" w:lineRule="auto"/>
-      </w:pPr>
-      <w:r>
-        <w:t>2) What are the three hurdles that Agile will face or is facing at your organization.</w:t>
-      </w:r>
-    </w:p>
-    <w:p>
-      <w:pPr>
-        <w:spacing w:after="0" w:line="240" w:lineRule="auto"/>
-      </w:pPr>
-      <w:r>
-        <w:t>Your answer will be confidential.</w:t>
-      </w:r>
-      <w:r>
-        <w:t xml:space="preserve"> Email answer.</w:t>
-      </w:r>
+        <w:pStyle w:val="ListParagraph"/>
+        <w:numPr>
+          <w:ilvl w:val="0"/>
+          <w:numId w:val="14"/>
+        </w:numPr>
+        <w:spacing w:after="0" w:line="240" w:lineRule="auto"/>
+      </w:pPr>
+      <w:r>
+        <w:t>What are the three reasons that Agile will succeed or has succeeded at your organization?</w:t>
+      </w:r>
+    </w:p>
+    <w:p>
+      <w:pPr>
+        <w:pStyle w:val="ListParagraph"/>
+        <w:spacing w:after="0" w:line="240" w:lineRule="auto"/>
+      </w:pPr>
+      <w:r>
+        <w:t>It allows organizing the requirements from different departments into User Stories that then will be transformed into the product.</w:t>
+      </w:r>
+    </w:p>
+    <w:p>
+      <w:pPr>
+        <w:pStyle w:val="ListParagraph"/>
+        <w:spacing w:after="0" w:line="240" w:lineRule="auto"/>
+      </w:pPr>
+      <w:r>
+        <w:t>Since most of the times requirements are not clear. So, it allows flexibility to adjust as the scope becomes clearer.</w:t>
+      </w:r>
+    </w:p>
+    <w:p>
+      <w:pPr>
+        <w:pStyle w:val="ListParagraph"/>
+        <w:spacing w:after="0" w:line="240" w:lineRule="auto"/>
+      </w:pPr>
+      <w:r>
+        <w:t>Constant feedback is a good way to develop the application’s features that really work for the “client”.</w:t>
+      </w:r>
+    </w:p>
+    <w:p>
+      <w:pPr>
+        <w:pStyle w:val="ListParagraph"/>
+        <w:spacing w:after="0" w:line="240" w:lineRule="auto"/>
+      </w:pPr>
+      <w:r>
+        <w:t>Quick delivery/time to market</w:t>
+      </w:r>
+    </w:p>
+    <w:p>
+      <w:pPr>
+        <w:pStyle w:val="ListParagraph"/>
+        <w:spacing w:after="0" w:line="240" w:lineRule="auto"/>
+      </w:pPr>
+      <w:r>
+        <w:t>product quality</w:t>
+      </w:r>
+    </w:p>
+    <w:p>
+      <w:pPr>
+        <w:pStyle w:val="ListParagraph"/>
+        <w:spacing w:after="0" w:line="240" w:lineRule="auto"/>
+      </w:pPr>
+      <w:r>
+        <w:t>less chances of failure</w:t>
+      </w:r>
+    </w:p>
+    <w:p>
+      <w:pPr>
+        <w:pStyle w:val="ListParagraph"/>
+        <w:spacing w:after="0" w:line="240" w:lineRule="auto"/>
+      </w:pPr>
+      <w:r>
+        <w:t xml:space="preserve"> Sprint meeting and reviews which helped in understanding user requirement better.</w:t>
+      </w:r>
+    </w:p>
+    <w:p>
+      <w:pPr>
+        <w:pStyle w:val="ListParagraph"/>
+        <w:spacing w:after="0" w:line="240" w:lineRule="auto"/>
+      </w:pPr>
+      <w:r>
+        <w:t>Development and testing and release of module rather than entire application</w:t>
+      </w:r>
+    </w:p>
+    <w:p>
+      <w:pPr>
+        <w:pStyle w:val="ListParagraph"/>
+        <w:spacing w:after="0" w:line="240" w:lineRule="auto"/>
+      </w:pPr>
+      <w:r>
+        <w:t>Good communication and knowledge sharing within team</w:t>
+      </w:r>
+    </w:p>
+    <w:p>
+      <w:pPr>
+        <w:pStyle w:val="ListParagraph"/>
+        <w:spacing w:after="0" w:line="240" w:lineRule="auto"/>
+      </w:pPr>
+    </w:p>
+    <w:p>
+      <w:pPr>
+        <w:pStyle w:val="ListParagraph"/>
+        <w:numPr>
+          <w:ilvl w:val="0"/>
+          <w:numId w:val="14"/>
+        </w:numPr>
+        <w:spacing w:after="0" w:line="240" w:lineRule="auto"/>
+      </w:pPr>
+      <w:r>
+        <w:t>What are the three hurdles that Agile will face or is facing at your organization.</w:t>
+      </w:r>
+    </w:p>
+    <w:p>
+      <w:pPr>
+        <w:spacing w:after="0" w:line="240" w:lineRule="auto"/>
+      </w:pPr>
+      <w:r>
+        <w:t>Sometimes involvement of different departments is difficult since they have their own agendas.</w:t>
+      </w:r>
+    </w:p>
+    <w:p>
+      <w:pPr>
+        <w:spacing w:after="0" w:line="240" w:lineRule="auto"/>
+      </w:pPr>
+      <w:r>
+        <w:t>Company uses mostly predictive approaches given the nature of its business. So, this means that Agile is not perceived as a good approach.</w:t>
+      </w:r>
+    </w:p>
+    <w:p>
+      <w:pPr>
+        <w:spacing w:after="0" w:line="240" w:lineRule="auto"/>
+      </w:pPr>
+      <w:r>
+        <w:t>Agile practices are not well diffused in the company.</w:t>
+      </w:r>
+    </w:p>
+    <w:p>
+      <w:pPr>
+        <w:spacing w:after="0" w:line="240" w:lineRule="auto"/>
+      </w:pPr>
+      <w:r>
+        <w:t>Lack of team work/communication</w:t>
+      </w:r>
+    </w:p>
+    <w:p>
+      <w:pPr>
+        <w:spacing w:after="0" w:line="240" w:lineRule="auto"/>
+      </w:pPr>
+      <w:r>
+        <w:t>Over complicated/complex project</w:t>
+      </w:r>
+    </w:p>
+    <w:p>
+      <w:pPr>
+        <w:spacing w:after="0" w:line="240" w:lineRule="auto"/>
+      </w:pPr>
+      <w:r>
+        <w:t>Lack of handling task Assignment[delegation]/Leadership</w:t>
+      </w:r>
+    </w:p>
+    <w:p>
+      <w:pPr>
+        <w:spacing w:after="0" w:line="240" w:lineRule="auto"/>
+      </w:pPr>
+      <w:r>
+        <w:t xml:space="preserve">1. Availability of core users for development of module, as they are working on multiple </w:t>
+      </w:r>
+      <w:proofErr w:type="spellStart"/>
+      <w:r>
+        <w:t>engg</w:t>
+      </w:r>
+      <w:proofErr w:type="spellEnd"/>
+      <w:r>
+        <w:t xml:space="preserve"> projects.</w:t>
+      </w:r>
+    </w:p>
+    <w:p>
+      <w:pPr>
+        <w:spacing w:after="0" w:line="240" w:lineRule="auto"/>
+      </w:pPr>
+      <w:r>
+        <w:t>2. Frequent change of requirement based on user change</w:t>
+      </w:r>
+    </w:p>
+    <w:p>
+      <w:pPr>
+        <w:spacing w:after="0" w:line="240" w:lineRule="auto"/>
+      </w:pPr>
+    </w:p>
+    <w:p>
+      <w:pPr>
+        <w:spacing w:after="0" w:line="240" w:lineRule="auto"/>
+      </w:pPr>
+      <w:r>
+        <w:t xml:space="preserve"> Less time frame and more output expectation</w:t>
+      </w:r>
+      <w:r>
+        <w:t>:</w:t>
+      </w:r>
+    </w:p>
+    <w:p>
+      <w:pPr>
+        <w:spacing w:after="0" w:line="240" w:lineRule="auto"/>
+      </w:pPr>
+      <w:r>
+        <w:t>Team has cut quality.</w:t>
+      </w:r>
+    </w:p>
+    <w:p>
+      <w:pPr>
+        <w:spacing w:after="0" w:line="240" w:lineRule="auto"/>
+      </w:pPr>
+      <w:r>
+        <w:t>We were going to finish product backlog in 6 months, but PO wants us to finish in 3 months.</w:t>
+      </w:r>
+    </w:p>
+    <w:p>
+      <w:pPr>
+        <w:spacing w:after="0" w:line="240" w:lineRule="auto"/>
+      </w:pPr>
+      <w:r>
+        <w:t>Team will take $1million to correct problems.</w:t>
+      </w:r>
+    </w:p>
+    <w:p>
+      <w:pPr>
+        <w:spacing w:after="0" w:line="240" w:lineRule="auto"/>
+      </w:pPr>
+      <w:r>
+        <w:t>PO will make a sale of $8million if we finish early.</w:t>
+      </w:r>
+    </w:p>
+    <w:p>
+      <w:pPr>
+        <w:spacing w:after="0" w:line="240" w:lineRule="auto"/>
+      </w:pPr>
+      <w:r>
+        <w:t>Company has committed to spending $1millon; but the $8 million is not guaranteed.</w:t>
+      </w:r>
+    </w:p>
+    <w:p>
+      <w:pPr>
+        <w:spacing w:after="0" w:line="240" w:lineRule="auto"/>
+      </w:pPr>
+      <w:r>
+        <w:t>Which senior manager will say “Cut Quality”</w:t>
+      </w:r>
+    </w:p>
+    <w:p>
+      <w:pPr>
+        <w:spacing w:after="0" w:line="240" w:lineRule="auto"/>
+      </w:pPr>
+    </w:p>
+    <w:p>
+      <w:pPr>
+        <w:spacing w:after="0" w:line="240" w:lineRule="auto"/>
+      </w:pPr>
+      <w:r>
+        <w:t>Developer to Tester ratio:</w:t>
+      </w:r>
+    </w:p>
+    <w:p>
+      <w:pPr>
+        <w:spacing w:after="0" w:line="240" w:lineRule="auto"/>
+      </w:pPr>
+      <w:r>
+        <w:tab/>
+        <w:t>Predictive: 1:1, 2:1, 3:1, 4:1</w:t>
+      </w:r>
+    </w:p>
+    <w:p>
+      <w:pPr>
+        <w:spacing w:after="0" w:line="240" w:lineRule="auto"/>
+      </w:pPr>
+      <w:r>
+        <w:tab/>
+        <w:t>Agile: 7:1, 5:1, 10:1</w:t>
+      </w:r>
+    </w:p>
+    <w:p>
+      <w:pPr>
+        <w:spacing w:after="0" w:line="240" w:lineRule="auto"/>
+      </w:pPr>
     </w:p>
     <w:p>
       <w:pPr>
@@ -722,6 +980,95 @@
     </w:lvl>
   </w:abstractNum>
   <w:abstractNum w:abstractNumId="1" w15:restartNumberingAfterBreak="0">
+    <w:nsid w:val="12C133ED"/>
+    <w:multiLevelType w:val="hybridMultilevel"/>
+    <w:tmpl w:val="EBDAA1FA"/>
+    <w:lvl w:ilvl="0" w:tplc="40090011">
+      <w:start w:val="1"/>
+      <w:numFmt w:val="decimal"/>
+      <w:lvlText w:val="%1)"/>
+      <w:lvlJc w:val="left"/>
+      <w:pPr>
+        <w:ind w:left="720" w:hanging="360"/>
+      </w:pPr>
+      <w:rPr>
+        <w:rFonts w:hint="default"/>
+      </w:rPr>
+    </w:lvl>
+    <w:lvl w:ilvl="1" w:tplc="40090019" w:tentative="1">
+      <w:start w:val="1"/>
+      <w:numFmt w:val="lowerLetter"/>
+      <w:lvlText w:val="%2."/>
+      <w:lvlJc w:val="left"/>
+      <w:pPr>
+        <w:ind w:left="1440" w:hanging="360"/>
+      </w:pPr>
+    </w:lvl>
+    <w:lvl w:ilvl="2" w:tplc="4009001B" w:tentative="1">
+      <w:start w:val="1"/>
+      <w:numFmt w:val="lowerRoman"/>
+      <w:lvlText w:val="%3."/>
+      <w:lvlJc w:val="right"/>
+      <w:pPr>
+        <w:ind w:left="2160" w:hanging="180"/>
+      </w:pPr>
+    </w:lvl>
+    <w:lvl w:ilvl="3" w:tplc="4009000F" w:tentative="1">
+      <w:start w:val="1"/>
+      <w:numFmt w:val="decimal"/>
+      <w:lvlText w:val="%4."/>
+      <w:lvlJc w:val="left"/>
+      <w:pPr>
+        <w:ind w:left="2880" w:hanging="360"/>
+      </w:pPr>
+    </w:lvl>
+    <w:lvl w:ilvl="4" w:tplc="40090019" w:tentative="1">
+      <w:start w:val="1"/>
+      <w:numFmt w:val="lowerLetter"/>
+      <w:lvlText w:val="%5."/>
+      <w:lvlJc w:val="left"/>
+      <w:pPr>
+        <w:ind w:left="3600" w:hanging="360"/>
+      </w:pPr>
+    </w:lvl>
+    <w:lvl w:ilvl="5" w:tplc="4009001B" w:tentative="1">
+      <w:start w:val="1"/>
+      <w:numFmt w:val="lowerRoman"/>
+      <w:lvlText w:val="%6."/>
+      <w:lvlJc w:val="right"/>
+      <w:pPr>
+        <w:ind w:left="4320" w:hanging="180"/>
+      </w:pPr>
+    </w:lvl>
+    <w:lvl w:ilvl="6" w:tplc="4009000F" w:tentative="1">
+      <w:start w:val="1"/>
+      <w:numFmt w:val="decimal"/>
+      <w:lvlText w:val="%7."/>
+      <w:lvlJc w:val="left"/>
+      <w:pPr>
+        <w:ind w:left="5040" w:hanging="360"/>
+      </w:pPr>
+    </w:lvl>
+    <w:lvl w:ilvl="7" w:tplc="40090019" w:tentative="1">
+      <w:start w:val="1"/>
+      <w:numFmt w:val="lowerLetter"/>
+      <w:lvlText w:val="%8."/>
+      <w:lvlJc w:val="left"/>
+      <w:pPr>
+        <w:ind w:left="5760" w:hanging="360"/>
+      </w:pPr>
+    </w:lvl>
+    <w:lvl w:ilvl="8" w:tplc="4009001B" w:tentative="1">
+      <w:start w:val="1"/>
+      <w:numFmt w:val="lowerRoman"/>
+      <w:lvlText w:val="%9."/>
+      <w:lvlJc w:val="right"/>
+      <w:pPr>
+        <w:ind w:left="6480" w:hanging="180"/>
+      </w:pPr>
+    </w:lvl>
+  </w:abstractNum>
+  <w:abstractNum w:abstractNumId="2" w15:restartNumberingAfterBreak="0">
     <w:nsid w:val="17EA1F6D"/>
     <w:multiLevelType w:val="hybridMultilevel"/>
     <w:tmpl w:val="08CA6E2E"/>
@@ -810,7 +1157,7 @@
       </w:pPr>
     </w:lvl>
   </w:abstractNum>
-  <w:abstractNum w:abstractNumId="2" w15:restartNumberingAfterBreak="0">
+  <w:abstractNum w:abstractNumId="3" w15:restartNumberingAfterBreak="0">
     <w:nsid w:val="19B270E5"/>
     <w:multiLevelType w:val="hybridMultilevel"/>
     <w:tmpl w:val="707E03F4"/>
@@ -899,7 +1246,7 @@
       </w:pPr>
     </w:lvl>
   </w:abstractNum>
-  <w:abstractNum w:abstractNumId="3" w15:restartNumberingAfterBreak="0">
+  <w:abstractNum w:abstractNumId="4" w15:restartNumberingAfterBreak="0">
     <w:nsid w:val="37267679"/>
     <w:multiLevelType w:val="hybridMultilevel"/>
     <w:tmpl w:val="693A6452"/>
@@ -988,7 +1335,7 @@
       </w:pPr>
     </w:lvl>
   </w:abstractNum>
-  <w:abstractNum w:abstractNumId="4" w15:restartNumberingAfterBreak="0">
+  <w:abstractNum w:abstractNumId="5" w15:restartNumberingAfterBreak="0">
     <w:nsid w:val="39C45D4C"/>
     <w:multiLevelType w:val="hybridMultilevel"/>
     <w:tmpl w:val="0514233C"/>
@@ -1077,7 +1424,7 @@
       </w:pPr>
     </w:lvl>
   </w:abstractNum>
-  <w:abstractNum w:abstractNumId="5" w15:restartNumberingAfterBreak="0">
+  <w:abstractNum w:abstractNumId="6" w15:restartNumberingAfterBreak="0">
     <w:nsid w:val="3AC1327A"/>
     <w:multiLevelType w:val="hybridMultilevel"/>
     <w:tmpl w:val="2FB470AE"/>
@@ -1166,7 +1513,7 @@
       </w:pPr>
     </w:lvl>
   </w:abstractNum>
-  <w:abstractNum w:abstractNumId="6" w15:restartNumberingAfterBreak="0">
+  <w:abstractNum w:abstractNumId="7" w15:restartNumberingAfterBreak="0">
     <w:nsid w:val="3D3B34C1"/>
     <w:multiLevelType w:val="hybridMultilevel"/>
     <w:tmpl w:val="1ADCAAB0"/>
@@ -1255,7 +1602,7 @@
       </w:pPr>
     </w:lvl>
   </w:abstractNum>
-  <w:abstractNum w:abstractNumId="7" w15:restartNumberingAfterBreak="0">
+  <w:abstractNum w:abstractNumId="8" w15:restartNumberingAfterBreak="0">
     <w:nsid w:val="40E24D37"/>
     <w:multiLevelType w:val="hybridMultilevel"/>
     <w:tmpl w:val="DF36A7B2"/>
@@ -1344,7 +1691,7 @@
       </w:pPr>
     </w:lvl>
   </w:abstractNum>
-  <w:abstractNum w:abstractNumId="8" w15:restartNumberingAfterBreak="0">
+  <w:abstractNum w:abstractNumId="9" w15:restartNumberingAfterBreak="0">
     <w:nsid w:val="47F82A2C"/>
     <w:multiLevelType w:val="hybridMultilevel"/>
     <w:tmpl w:val="56AC65CA"/>
@@ -1433,7 +1780,7 @@
       </w:pPr>
     </w:lvl>
   </w:abstractNum>
-  <w:abstractNum w:abstractNumId="9" w15:restartNumberingAfterBreak="0">
+  <w:abstractNum w:abstractNumId="10" w15:restartNumberingAfterBreak="0">
     <w:nsid w:val="6E0D300F"/>
     <w:multiLevelType w:val="hybridMultilevel"/>
     <w:tmpl w:val="7D70C726"/>
@@ -1522,7 +1869,7 @@
       </w:pPr>
     </w:lvl>
   </w:abstractNum>
-  <w:abstractNum w:abstractNumId="10" w15:restartNumberingAfterBreak="0">
+  <w:abstractNum w:abstractNumId="11" w15:restartNumberingAfterBreak="0">
     <w:nsid w:val="74622DCD"/>
     <w:multiLevelType w:val="hybridMultilevel"/>
     <w:tmpl w:val="087CEE8C"/>
@@ -1634,7 +1981,7 @@
       </w:rPr>
     </w:lvl>
   </w:abstractNum>
-  <w:abstractNum w:abstractNumId="11" w15:restartNumberingAfterBreak="0">
+  <w:abstractNum w:abstractNumId="12" w15:restartNumberingAfterBreak="0">
     <w:nsid w:val="7CCA2AAA"/>
     <w:multiLevelType w:val="hybridMultilevel"/>
     <w:tmpl w:val="5D642F38"/>
@@ -1723,7 +2070,7 @@
       </w:pPr>
     </w:lvl>
   </w:abstractNum>
-  <w:abstractNum w:abstractNumId="12" w15:restartNumberingAfterBreak="0">
+  <w:abstractNum w:abstractNumId="13" w15:restartNumberingAfterBreak="0">
     <w:nsid w:val="7D881342"/>
     <w:multiLevelType w:val="hybridMultilevel"/>
     <w:tmpl w:val="B462BF86"/>
@@ -1813,43 +2160,46 @@
     </w:lvl>
   </w:abstractNum>
   <w:num w:numId="1" w16cid:durableId="1004286273">
-    <w:abstractNumId w:val="10"/>
+    <w:abstractNumId w:val="11"/>
   </w:num>
   <w:num w:numId="2" w16cid:durableId="414787671">
+    <w:abstractNumId w:val="4"/>
+  </w:num>
+  <w:num w:numId="3" w16cid:durableId="1370105690">
+    <w:abstractNumId w:val="7"/>
+  </w:num>
+  <w:num w:numId="4" w16cid:durableId="1255702202">
+    <w:abstractNumId w:val="5"/>
+  </w:num>
+  <w:num w:numId="5" w16cid:durableId="1815835580">
     <w:abstractNumId w:val="3"/>
   </w:num>
-  <w:num w:numId="3" w16cid:durableId="1370105690">
+  <w:num w:numId="6" w16cid:durableId="1259019102">
     <w:abstractNumId w:val="6"/>
   </w:num>
-  <w:num w:numId="4" w16cid:durableId="1255702202">
-    <w:abstractNumId w:val="4"/>
-  </w:num>
-  <w:num w:numId="5" w16cid:durableId="1815835580">
-    <w:abstractNumId w:val="2"/>
-  </w:num>
-  <w:num w:numId="6" w16cid:durableId="1259019102">
-    <w:abstractNumId w:val="5"/>
-  </w:num>
   <w:num w:numId="7" w16cid:durableId="1914001426">
-    <w:abstractNumId w:val="11"/>
+    <w:abstractNumId w:val="12"/>
   </w:num>
   <w:num w:numId="8" w16cid:durableId="1978026575">
-    <w:abstractNumId w:val="7"/>
+    <w:abstractNumId w:val="8"/>
   </w:num>
   <w:num w:numId="9" w16cid:durableId="705301242">
-    <w:abstractNumId w:val="8"/>
+    <w:abstractNumId w:val="9"/>
   </w:num>
   <w:num w:numId="10" w16cid:durableId="943418272">
-    <w:abstractNumId w:val="12"/>
+    <w:abstractNumId w:val="13"/>
   </w:num>
   <w:num w:numId="11" w16cid:durableId="1060590142">
     <w:abstractNumId w:val="0"/>
   </w:num>
   <w:num w:numId="12" w16cid:durableId="2033607712">
-    <w:abstractNumId w:val="1"/>
+    <w:abstractNumId w:val="2"/>
   </w:num>
   <w:num w:numId="13" w16cid:durableId="2095466468">
-    <w:abstractNumId w:val="9"/>
+    <w:abstractNumId w:val="10"/>
+  </w:num>
+  <w:num w:numId="14" w16cid:durableId="121267643">
+    <w:abstractNumId w:val="1"/>
   </w:num>
 </w:numbering>
 </file>

</xml_diff>